<commit_message>
Correção da matriz de rastreabilidade da agenda
</commit_message>
<xml_diff>
--- a/Artefato 23. Matriz de Rastreabilidade - Agenda.docx
+++ b/Artefato 23. Matriz de Rastreabilidade - Agenda.docx
@@ -63,7 +63,7 @@
     <w:tbl>
       <w:tblPr>
         <w:tblStyle w:val="Table1"/>
-        <w:tblW w:w="10605.0" w:type="dxa"/>
+        <w:tblW w:w="9340.05109489051" w:type="dxa"/>
         <w:jc w:val="left"/>
         <w:tblInd w:w="-714.0" w:type="dxa"/>
         <w:tblBorders>
@@ -78,24 +78,22 @@
         <w:tblLook w:val="04A0"/>
       </w:tblPr>
       <w:tblGrid>
-        <w:gridCol w:w="3360"/>
-        <w:gridCol w:w="975"/>
-        <w:gridCol w:w="1005"/>
-        <w:gridCol w:w="990"/>
-        <w:gridCol w:w="1020"/>
-        <w:gridCol w:w="990"/>
-        <w:gridCol w:w="1050"/>
-        <w:gridCol w:w="1215"/>
+        <w:gridCol w:w="3568.554744525548"/>
+        <w:gridCol w:w="945"/>
+        <w:gridCol w:w="915"/>
+        <w:gridCol w:w="915"/>
+        <w:gridCol w:w="994.2919708029199"/>
+        <w:gridCol w:w="953.4306569343066"/>
+        <w:gridCol w:w="1048.7737226277372"/>
         <w:tblGridChange w:id="0">
           <w:tblGrid>
-            <w:gridCol w:w="3360"/>
-            <w:gridCol w:w="975"/>
-            <w:gridCol w:w="1005"/>
-            <w:gridCol w:w="990"/>
-            <w:gridCol w:w="1020"/>
-            <w:gridCol w:w="990"/>
-            <w:gridCol w:w="1050"/>
-            <w:gridCol w:w="1215"/>
+            <w:gridCol w:w="3568.554744525548"/>
+            <w:gridCol w:w="945"/>
+            <w:gridCol w:w="915"/>
+            <w:gridCol w:w="915"/>
+            <w:gridCol w:w="994.2919708029199"/>
+            <w:gridCol w:w="953.4306569343066"/>
+            <w:gridCol w:w="1048.7737226277372"/>
           </w:tblGrid>
         </w:tblGridChange>
       </w:tblGrid>
@@ -148,14 +146,15 @@
           <w:tcPr/>
           <w:p>
             <w:pPr>
-              <w:jc w:val="center"/>
-              <w:rPr/>
-            </w:pPr>
-            <w:r>
-              <w:rPr>
-                <w:rtl w:val="0"/>
-              </w:rPr>
-              <w:t xml:space="preserve">Car – 26</w:t>
+              <w:ind w:right="-70.39370078740177"/>
+              <w:jc w:val="left"/>
+              <w:rPr/>
+            </w:pPr>
+            <w:r>
+              <w:rPr>
+                <w:rtl w:val="0"/>
+              </w:rPr>
+              <w:t xml:space="preserve">Car - 26</w:t>
             </w:r>
           </w:p>
         </w:tc>
@@ -171,21 +170,6 @@
                 <w:rtl w:val="0"/>
               </w:rPr>
               <w:t xml:space="preserve">Car – 27</w:t>
-            </w:r>
-          </w:p>
-        </w:tc>
-        <w:tc>
-          <w:tcPr/>
-          <w:p>
-            <w:pPr>
-              <w:jc w:val="center"/>
-              <w:rPr/>
-            </w:pPr>
-            <w:r>
-              <w:rPr>
-                <w:rtl w:val="0"/>
-              </w:rPr>
-              <w:t xml:space="preserve">Car – 32</w:t>
             </w:r>
           </w:p>
         </w:tc>
@@ -335,20 +319,6 @@
             </w:pPr>
             <w:r>
               <w:rPr>
-                <w:rtl w:val="0"/>
-              </w:rPr>
-            </w:r>
-          </w:p>
-        </w:tc>
-        <w:tc>
-          <w:tcPr/>
-          <w:p>
-            <w:pPr>
-              <w:jc w:val="center"/>
-              <w:rPr/>
-            </w:pPr>
-            <w:r>
-              <w:rPr>
                 <w:sz w:val="28"/>
                 <w:szCs w:val="28"/>
                 <w:rtl w:val="0"/>
@@ -436,7 +406,10 @@
           <w:p>
             <w:pPr>
               <w:jc w:val="center"/>
-              <w:rPr/>
+              <w:rPr>
+                <w:sz w:val="28"/>
+                <w:szCs w:val="28"/>
+              </w:rPr>
             </w:pPr>
             <w:r>
               <w:rPr>
@@ -476,20 +449,6 @@
             </w:pPr>
             <w:r>
               <w:rPr>
-                <w:rtl w:val="0"/>
-              </w:rPr>
-            </w:r>
-          </w:p>
-        </w:tc>
-        <w:tc>
-          <w:tcPr/>
-          <w:p>
-            <w:pPr>
-              <w:jc w:val="center"/>
-              <w:rPr/>
-            </w:pPr>
-            <w:r>
-              <w:rPr>
                 <w:sz w:val="28"/>
                 <w:szCs w:val="28"/>
                 <w:rtl w:val="0"/>
@@ -510,6 +469,14 @@
               <w:jc w:val="center"/>
               <w:rPr/>
             </w:pPr>
+            <w:r>
+              <w:rPr>
+                <w:sz w:val="28"/>
+                <w:szCs w:val="28"/>
+                <w:rtl w:val="0"/>
+              </w:rPr>
+              <w:t xml:space="preserve">X</w:t>
+            </w:r>
             <w:r>
               <w:rPr>
                 <w:rtl w:val="0"/>
@@ -619,40 +586,26 @@
             </w:pPr>
             <w:r>
               <w:rPr>
+                <w:rtl w:val="0"/>
+              </w:rPr>
+            </w:r>
+          </w:p>
+        </w:tc>
+        <w:tc>
+          <w:tcPr/>
+          <w:p>
+            <w:pPr>
+              <w:jc w:val="center"/>
+              <w:rPr/>
+            </w:pPr>
+            <w:r>
+              <w:rPr>
                 <w:sz w:val="28"/>
                 <w:szCs w:val="28"/>
                 <w:rtl w:val="0"/>
               </w:rPr>
               <w:t xml:space="preserve">X</w:t>
             </w:r>
-            <w:r>
-              <w:rPr>
-                <w:rtl w:val="0"/>
-              </w:rPr>
-            </w:r>
-          </w:p>
-        </w:tc>
-        <w:tc>
-          <w:tcPr/>
-          <w:p>
-            <w:pPr>
-              <w:jc w:val="center"/>
-              <w:rPr/>
-            </w:pPr>
-            <w:r>
-              <w:rPr>
-                <w:rtl w:val="0"/>
-              </w:rPr>
-            </w:r>
-          </w:p>
-        </w:tc>
-        <w:tc>
-          <w:tcPr/>
-          <w:p>
-            <w:pPr>
-              <w:jc w:val="center"/>
-              <w:rPr/>
-            </w:pPr>
             <w:r>
               <w:rPr>
                 <w:rtl w:val="0"/>
@@ -730,21 +683,10 @@
           <w:p>
             <w:pPr>
               <w:jc w:val="center"/>
-              <w:rPr/>
-            </w:pPr>
-            <w:r>
-              <w:rPr>
-                <w:rtl w:val="0"/>
-              </w:rPr>
-            </w:r>
-          </w:p>
-        </w:tc>
-        <w:tc>
-          <w:tcPr/>
-          <w:p>
-            <w:pPr>
-              <w:jc w:val="center"/>
-              <w:rPr/>
+              <w:rPr>
+                <w:sz w:val="28"/>
+                <w:szCs w:val="28"/>
+              </w:rPr>
             </w:pPr>
             <w:r>
               <w:rPr>
@@ -754,20 +696,23 @@
               </w:rPr>
               <w:t xml:space="preserve">X</w:t>
             </w:r>
-            <w:r>
-              <w:rPr>
-                <w:rtl w:val="0"/>
-              </w:rPr>
-            </w:r>
-          </w:p>
-        </w:tc>
-        <w:tc>
-          <w:tcPr/>
-          <w:p>
-            <w:pPr>
-              <w:jc w:val="center"/>
-              <w:rPr/>
-            </w:pPr>
+          </w:p>
+        </w:tc>
+        <w:tc>
+          <w:tcPr/>
+          <w:p>
+            <w:pPr>
+              <w:jc w:val="center"/>
+              <w:rPr/>
+            </w:pPr>
+            <w:r>
+              <w:rPr>
+                <w:sz w:val="28"/>
+                <w:szCs w:val="28"/>
+                <w:rtl w:val="0"/>
+              </w:rPr>
+              <w:t xml:space="preserve">X</w:t>
+            </w:r>
             <w:r>
               <w:rPr>
                 <w:rtl w:val="0"/>
@@ -829,7 +774,9 @@
           <w:p>
             <w:pPr>
               <w:jc w:val="both"/>
-              <w:rPr/>
+              <w:rPr>
+                <w:b w:val="0"/>
+              </w:rPr>
             </w:pPr>
             <w:r>
               <w:rPr>
@@ -842,12 +789,7 @@
                 <w:b w:val="0"/>
                 <w:rtl w:val="0"/>
               </w:rPr>
-              <w:t xml:space="preserve">O sistema deve mostrar se naquela data e hora já tem um evento marcado.</w:t>
-            </w:r>
-            <w:r>
-              <w:rPr>
-                <w:rtl w:val="0"/>
-              </w:rPr>
+              <w:t xml:space="preserve">O sistema deve informar quando uma data e hora estiver indisponível, impedindo o agendamento.</w:t>
             </w:r>
           </w:p>
         </w:tc>
@@ -892,7 +834,10 @@
           <w:p>
             <w:pPr>
               <w:jc w:val="center"/>
-              <w:rPr/>
+              <w:rPr>
+                <w:sz w:val="28"/>
+                <w:szCs w:val="28"/>
+              </w:rPr>
             </w:pPr>
             <w:r>
               <w:rPr>
@@ -916,20 +861,6 @@
               </w:rPr>
               <w:t xml:space="preserve">X</w:t>
             </w:r>
-            <w:r>
-              <w:rPr>
-                <w:rtl w:val="0"/>
-              </w:rPr>
-            </w:r>
-          </w:p>
-        </w:tc>
-        <w:tc>
-          <w:tcPr/>
-          <w:p>
-            <w:pPr>
-              <w:jc w:val="center"/>
-              <w:rPr/>
-            </w:pPr>
             <w:r>
               <w:rPr>
                 <w:rtl w:val="0"/>
@@ -996,72 +927,50 @@
                 <w:b w:val="0"/>
                 <w:rtl w:val="0"/>
               </w:rPr>
-              <w:t xml:space="preserve">O sistema deve confirmar as informações da data escolhida do evento.</w:t>
-            </w:r>
-            <w:r>
-              <w:rPr>
-                <w:rtl w:val="0"/>
-              </w:rPr>
-            </w:r>
-          </w:p>
-        </w:tc>
-        <w:tc>
-          <w:tcPr/>
-          <w:p>
-            <w:pPr>
-              <w:jc w:val="center"/>
-              <w:rPr/>
-            </w:pPr>
-            <w:r>
-              <w:rPr>
-                <w:rtl w:val="0"/>
-              </w:rPr>
-            </w:r>
-          </w:p>
-        </w:tc>
-        <w:tc>
-          <w:tcPr/>
-          <w:p>
-            <w:pPr>
-              <w:jc w:val="center"/>
-              <w:rPr/>
-            </w:pPr>
-            <w:r>
-              <w:rPr>
-                <w:rtl w:val="0"/>
-              </w:rPr>
-            </w:r>
-          </w:p>
-        </w:tc>
-        <w:tc>
-          <w:tcPr/>
-          <w:p>
-            <w:pPr>
-              <w:jc w:val="center"/>
-              <w:rPr/>
-            </w:pPr>
-            <w:r>
-              <w:rPr>
-                <w:rtl w:val="0"/>
-              </w:rPr>
-            </w:r>
-          </w:p>
-        </w:tc>
-        <w:tc>
-          <w:tcPr/>
-          <w:p>
-            <w:pPr>
-              <w:jc w:val="center"/>
-              <w:rPr/>
-            </w:pPr>
-            <w:r>
-              <w:rPr>
-                <w:sz w:val="28"/>
-                <w:szCs w:val="28"/>
-                <w:rtl w:val="0"/>
-              </w:rPr>
-              <w:t xml:space="preserve">X</w:t>
-            </w:r>
+              <w:t xml:space="preserve">O sistema deve confirmar as informações do agendamento, da data escolhida do evento informado.</w:t>
+            </w:r>
+            <w:r>
+              <w:rPr>
+                <w:rtl w:val="0"/>
+              </w:rPr>
+            </w:r>
+          </w:p>
+        </w:tc>
+        <w:tc>
+          <w:tcPr/>
+          <w:p>
+            <w:pPr>
+              <w:jc w:val="center"/>
+              <w:rPr/>
+            </w:pPr>
+            <w:r>
+              <w:rPr>
+                <w:rtl w:val="0"/>
+              </w:rPr>
+            </w:r>
+          </w:p>
+        </w:tc>
+        <w:tc>
+          <w:tcPr/>
+          <w:p>
+            <w:pPr>
+              <w:jc w:val="center"/>
+              <w:rPr/>
+            </w:pPr>
+            <w:r>
+              <w:rPr>
+                <w:rtl w:val="0"/>
+              </w:rPr>
+            </w:r>
+          </w:p>
+        </w:tc>
+        <w:tc>
+          <w:tcPr/>
+          <w:p>
+            <w:pPr>
+              <w:jc w:val="center"/>
+              <w:rPr/>
+            </w:pPr>
             <w:r>
               <w:rPr>
                 <w:rtl w:val="0"/>
@@ -1145,77 +1054,68 @@
           <w:p>
             <w:pPr>
               <w:jc w:val="both"/>
-              <w:rPr/>
-            </w:pPr>
-            <w:r>
-              <w:rPr>
-                <w:rtl w:val="0"/>
-              </w:rPr>
-              <w:t xml:space="preserve">SSS-007 – </w:t>
-            </w:r>
-            <w:r>
               <w:rPr>
                 <w:b w:val="0"/>
-                <w:rtl w:val="0"/>
-              </w:rPr>
-              <w:t xml:space="preserve">O sistema deve registrar quando o evento já foi realizado.</w:t>
-            </w:r>
-            <w:r>
-              <w:rPr>
-                <w:rtl w:val="0"/>
-              </w:rPr>
-            </w:r>
-          </w:p>
-        </w:tc>
-        <w:tc>
-          <w:tcPr/>
-          <w:p>
-            <w:pPr>
-              <w:jc w:val="center"/>
-              <w:rPr/>
-            </w:pPr>
-            <w:r>
-              <w:rPr>
-                <w:rtl w:val="0"/>
-              </w:rPr>
-            </w:r>
-          </w:p>
-        </w:tc>
-        <w:tc>
-          <w:tcPr/>
-          <w:p>
-            <w:pPr>
-              <w:jc w:val="center"/>
-              <w:rPr/>
-            </w:pPr>
-            <w:r>
-              <w:rPr>
-                <w:rtl w:val="0"/>
-              </w:rPr>
-            </w:r>
-          </w:p>
-        </w:tc>
-        <w:tc>
-          <w:tcPr/>
-          <w:p>
-            <w:pPr>
-              <w:jc w:val="center"/>
-              <w:rPr/>
-            </w:pPr>
-            <w:r>
-              <w:rPr>
-                <w:rtl w:val="0"/>
-              </w:rPr>
-            </w:r>
-          </w:p>
-        </w:tc>
-        <w:tc>
-          <w:tcPr/>
-          <w:p>
-            <w:pPr>
-              <w:jc w:val="center"/>
-              <w:rPr/>
-            </w:pPr>
+              </w:rPr>
+            </w:pPr>
+            <w:r>
+              <w:rPr>
+                <w:rtl w:val="0"/>
+              </w:rPr>
+              <w:t xml:space="preserve">SSS7 – </w:t>
+            </w:r>
+            <w:r>
+              <w:rPr>
+                <w:b w:val="0"/>
+                <w:rtl w:val="0"/>
+              </w:rPr>
+              <w:t xml:space="preserve">O sistema deve registrar que o evento já foi realizado após passar a data.</w:t>
+            </w:r>
+          </w:p>
+        </w:tc>
+        <w:tc>
+          <w:tcPr/>
+          <w:p>
+            <w:pPr>
+              <w:jc w:val="center"/>
+              <w:rPr/>
+            </w:pPr>
+            <w:r>
+              <w:rPr>
+                <w:rtl w:val="0"/>
+              </w:rPr>
+            </w:r>
+          </w:p>
+        </w:tc>
+        <w:tc>
+          <w:tcPr/>
+          <w:p>
+            <w:pPr>
+              <w:jc w:val="center"/>
+              <w:rPr/>
+            </w:pPr>
+            <w:r>
+              <w:rPr>
+                <w:rtl w:val="0"/>
+              </w:rPr>
+            </w:r>
+          </w:p>
+        </w:tc>
+        <w:tc>
+          <w:tcPr/>
+          <w:p>
+            <w:pPr>
+              <w:jc w:val="center"/>
+              <w:rPr/>
+            </w:pPr>
+            <w:r>
+              <w:rPr>
+                <w:sz w:val="28"/>
+                <w:szCs w:val="28"/>
+                <w:rtl w:val="0"/>
+              </w:rPr>
+              <w:t xml:space="preserve">X</w:t>
+            </w:r>
             <w:r>
               <w:rPr>
                 <w:rtl w:val="0"/>
@@ -1342,6 +1242,20 @@
             </w:pPr>
             <w:r>
               <w:rPr>
+                <w:rtl w:val="0"/>
+              </w:rPr>
+            </w:r>
+          </w:p>
+        </w:tc>
+        <w:tc>
+          <w:tcPr/>
+          <w:p>
+            <w:pPr>
+              <w:jc w:val="center"/>
+              <w:rPr/>
+            </w:pPr>
+            <w:r>
+              <w:rPr>
                 <w:sz w:val="28"/>
                 <w:szCs w:val="28"/>
                 <w:rtl w:val="0"/>
@@ -1364,54 +1278,26 @@
             </w:pPr>
             <w:r>
               <w:rPr>
+                <w:rtl w:val="0"/>
+              </w:rPr>
+            </w:r>
+          </w:p>
+        </w:tc>
+        <w:tc>
+          <w:tcPr/>
+          <w:p>
+            <w:pPr>
+              <w:jc w:val="center"/>
+              <w:rPr/>
+            </w:pPr>
+            <w:r>
+              <w:rPr>
                 <w:sz w:val="28"/>
                 <w:szCs w:val="28"/>
                 <w:rtl w:val="0"/>
               </w:rPr>
               <w:t xml:space="preserve">X</w:t>
             </w:r>
-            <w:r>
-              <w:rPr>
-                <w:rtl w:val="0"/>
-              </w:rPr>
-            </w:r>
-          </w:p>
-        </w:tc>
-        <w:tc>
-          <w:tcPr/>
-          <w:p>
-            <w:pPr>
-              <w:jc w:val="center"/>
-              <w:rPr/>
-            </w:pPr>
-            <w:r>
-              <w:rPr>
-                <w:rtl w:val="0"/>
-              </w:rPr>
-            </w:r>
-          </w:p>
-        </w:tc>
-        <w:tc>
-          <w:tcPr/>
-          <w:p>
-            <w:pPr>
-              <w:jc w:val="center"/>
-              <w:rPr/>
-            </w:pPr>
-            <w:r>
-              <w:rPr>
-                <w:rtl w:val="0"/>
-              </w:rPr>
-            </w:r>
-          </w:p>
-        </w:tc>
-        <w:tc>
-          <w:tcPr/>
-          <w:p>
-            <w:pPr>
-              <w:jc w:val="center"/>
-              <w:rPr/>
-            </w:pPr>
             <w:r>
               <w:rPr>
                 <w:rtl w:val="0"/>
@@ -1765,7 +1651,7 @@
           <w:vertAlign w:val="baseline"/>
         </w:rPr>
       </w:pPr>
-      <w:bookmarkStart w:colFirst="0" w:colLast="0" w:name="_gjdgxs" w:id="0"/>
+      <w:bookmarkStart w:colFirst="0" w:colLast="0" w:name="_heading=h.gjdgxs" w:id="0"/>
       <w:bookmarkEnd w:id="0"/>
       <w:r>
         <w:rPr>
@@ -2028,6 +1914,198 @@
       <w:sz w:val="72"/>
       <w:szCs w:val="72"/>
     </w:rPr>
+  </w:style>
+  <w:style w:type="paragraph" w:styleId="Normal" w:default="1">
+    <w:name w:val="normal"/>
+  </w:style>
+  <w:style w:type="table" w:styleId="TableNormal" w:default="1">
+    <w:name w:val="Table Normal"/>
+  </w:style>
+  <w:style w:type="paragraph" w:styleId="Heading1">
+    <w:name w:val="heading 1"/>
+    <w:basedOn w:val="Normal"/>
+    <w:next w:val="Normal"/>
+    <w:pPr>
+      <w:keepNext w:val="1"/>
+      <w:keepLines w:val="1"/>
+      <w:spacing w:after="0" w:before="240" w:lineRule="auto"/>
+    </w:pPr>
+    <w:rPr>
+      <w:rFonts w:ascii="Calibri" w:cs="Calibri" w:eastAsia="Calibri" w:hAnsi="Calibri"/>
+      <w:color w:val="2e75b5"/>
+      <w:sz w:val="32"/>
+      <w:szCs w:val="32"/>
+    </w:rPr>
+  </w:style>
+  <w:style w:type="paragraph" w:styleId="Heading2">
+    <w:name w:val="heading 2"/>
+    <w:basedOn w:val="Normal"/>
+    <w:next w:val="Normal"/>
+    <w:pPr>
+      <w:keepNext w:val="1"/>
+      <w:keepLines w:val="1"/>
+      <w:spacing w:after="80" w:before="360" w:lineRule="auto"/>
+    </w:pPr>
+    <w:rPr>
+      <w:b w:val="1"/>
+      <w:sz w:val="36"/>
+      <w:szCs w:val="36"/>
+    </w:rPr>
+  </w:style>
+  <w:style w:type="paragraph" w:styleId="Heading3">
+    <w:name w:val="heading 3"/>
+    <w:basedOn w:val="Normal"/>
+    <w:next w:val="Normal"/>
+    <w:pPr>
+      <w:keepNext w:val="1"/>
+      <w:keepLines w:val="1"/>
+      <w:spacing w:after="80" w:before="280" w:lineRule="auto"/>
+    </w:pPr>
+    <w:rPr>
+      <w:b w:val="1"/>
+      <w:sz w:val="28"/>
+      <w:szCs w:val="28"/>
+    </w:rPr>
+  </w:style>
+  <w:style w:type="paragraph" w:styleId="Heading4">
+    <w:name w:val="heading 4"/>
+    <w:basedOn w:val="Normal"/>
+    <w:next w:val="Normal"/>
+    <w:pPr>
+      <w:keepNext w:val="1"/>
+      <w:keepLines w:val="1"/>
+      <w:spacing w:after="40" w:before="240" w:lineRule="auto"/>
+    </w:pPr>
+    <w:rPr>
+      <w:b w:val="1"/>
+      <w:sz w:val="24"/>
+      <w:szCs w:val="24"/>
+    </w:rPr>
+  </w:style>
+  <w:style w:type="paragraph" w:styleId="Heading5">
+    <w:name w:val="heading 5"/>
+    <w:basedOn w:val="Normal"/>
+    <w:next w:val="Normal"/>
+    <w:pPr>
+      <w:keepNext w:val="1"/>
+      <w:keepLines w:val="1"/>
+      <w:spacing w:after="40" w:before="220" w:lineRule="auto"/>
+    </w:pPr>
+    <w:rPr>
+      <w:b w:val="1"/>
+      <w:sz w:val="22"/>
+      <w:szCs w:val="22"/>
+    </w:rPr>
+  </w:style>
+  <w:style w:type="paragraph" w:styleId="Heading6">
+    <w:name w:val="heading 6"/>
+    <w:basedOn w:val="Normal"/>
+    <w:next w:val="Normal"/>
+    <w:pPr>
+      <w:keepNext w:val="1"/>
+      <w:keepLines w:val="1"/>
+      <w:spacing w:after="40" w:before="200" w:lineRule="auto"/>
+    </w:pPr>
+    <w:rPr>
+      <w:b w:val="1"/>
+      <w:sz w:val="20"/>
+      <w:szCs w:val="20"/>
+    </w:rPr>
+  </w:style>
+  <w:style w:type="paragraph" w:styleId="Title">
+    <w:name w:val="Title"/>
+    <w:basedOn w:val="Normal"/>
+    <w:next w:val="Normal"/>
+    <w:pPr>
+      <w:keepNext w:val="1"/>
+      <w:keepLines w:val="1"/>
+      <w:spacing w:after="120" w:before="480" w:lineRule="auto"/>
+    </w:pPr>
+    <w:rPr>
+      <w:b w:val="1"/>
+      <w:sz w:val="72"/>
+      <w:szCs w:val="72"/>
+    </w:rPr>
+  </w:style>
+  <w:style w:type="paragraph" w:styleId="Subtitle">
+    <w:name w:val="Subtitle"/>
+    <w:basedOn w:val="Normal"/>
+    <w:next w:val="Normal"/>
+    <w:pPr>
+      <w:keepNext w:val="1"/>
+      <w:keepLines w:val="1"/>
+      <w:spacing w:after="80" w:before="360" w:lineRule="auto"/>
+    </w:pPr>
+    <w:rPr>
+      <w:rFonts w:ascii="Georgia" w:cs="Georgia" w:eastAsia="Georgia" w:hAnsi="Georgia"/>
+      <w:i w:val="1"/>
+      <w:color w:val="666666"/>
+      <w:sz w:val="48"/>
+      <w:szCs w:val="48"/>
+    </w:rPr>
+  </w:style>
+  <w:style w:type="table" w:styleId="Table1">
+    <w:basedOn w:val="TableNormal"/>
+    <w:pPr>
+      <w:spacing w:after="0" w:line="240" w:lineRule="auto"/>
+    </w:pPr>
+    <w:tblPr>
+      <w:tblStyleRowBandSize w:val="1"/>
+      <w:tblStyleColBandSize w:val="1"/>
+      <w:tblCellMar>
+        <w:top w:w="0.0" w:type="dxa"/>
+        <w:left w:w="108.0" w:type="dxa"/>
+        <w:bottom w:w="0.0" w:type="dxa"/>
+        <w:right w:w="108.0" w:type="dxa"/>
+      </w:tblCellMar>
+    </w:tblPr>
+    <w:tblStylePr w:type="band1Horz">
+      <w:tcPr>
+        <w:shd w:fill="fbe5d5" w:val="clear"/>
+      </w:tcPr>
+    </w:tblStylePr>
+    <w:tblStylePr w:type="band1Vert">
+      <w:tcPr>
+        <w:shd w:fill="fbe5d5" w:val="clear"/>
+      </w:tcPr>
+    </w:tblStylePr>
+    <w:tblStylePr w:type="firstCol">
+      <w:rPr>
+        <w:b w:val="1"/>
+      </w:rPr>
+    </w:tblStylePr>
+    <w:tblStylePr w:type="firstRow">
+      <w:rPr>
+        <w:b w:val="1"/>
+        <w:color w:val="ffffff"/>
+      </w:rPr>
+      <w:tcPr>
+        <w:tcBorders>
+          <w:top w:color="ed7d31" w:space="0" w:sz="4" w:val="single"/>
+          <w:left w:color="ed7d31" w:space="0" w:sz="4" w:val="single"/>
+          <w:bottom w:color="ed7d31" w:space="0" w:sz="4" w:val="single"/>
+          <w:right w:color="ed7d31" w:space="0" w:sz="4" w:val="single"/>
+          <w:insideH w:color="000000" w:space="0" w:sz="0" w:val="nil"/>
+          <w:insideV w:color="000000" w:space="0" w:sz="0" w:val="nil"/>
+        </w:tcBorders>
+        <w:shd w:fill="ed7d31" w:val="clear"/>
+      </w:tcPr>
+    </w:tblStylePr>
+    <w:tblStylePr w:type="lastCol">
+      <w:rPr>
+        <w:b w:val="1"/>
+      </w:rPr>
+    </w:tblStylePr>
+    <w:tblStylePr w:type="lastRow">
+      <w:rPr>
+        <w:b w:val="1"/>
+      </w:rPr>
+      <w:tcPr>
+        <w:tcBorders>
+          <w:top w:color="ed7d31" w:space="0" w:sz="4" w:val="single"/>
+        </w:tcBorders>
+      </w:tcPr>
+    </w:tblStylePr>
   </w:style>
   <w:style w:type="paragraph" w:styleId="Subtitle">
     <w:name w:val="Subtitle"/>
@@ -2430,4 +2508,19 @@
   </a:objectDefaults>
   <a:extraClrSchemeLst/>
 </a:theme>
+</file>
+
+<file path=customXML/item1.xml><?xml version="1.0" encoding="utf-8"?>
+<go:gDocsCustomXmlDataStorage xmlns:go="http://customooxmlschemas.google.com/" xmlns:r="http://schemas.openxmlformats.org/officeDocument/2006/relationships">
+  <go:docsCustomData xmlns:go="http://customooxmlschemas.google.com/" roundtripDataSignature="AMtx7mhSVZD7CsXpr/7GT9PPwacMj9MGOg==">AMUW2mVAsLAc6lCDcFyRkP5zRpJhpcnreFPRML22DQ5EqZwtuxvCyMjX/pk4F/eQboG0TiYGVpYjwU4RpI9UJGhsAPMzNFqXTNpyuE2247L+ZwhHyYw5M/cX+rDdpIb1uF9McnwLx0yt</go:docsCustomData>
+</go:gDocsCustomXmlDataStorage>
+</file>
+
+<file path=customXML/itemProps1.xml><?xml version="1.0" encoding="utf-8"?>
+<ds:datastoreItem xmlns:ds="http://schemas.openxmlformats.org/officeDocument/2006/customXml" ds:itemID="{11111111-1234-1234-1234-123412341234}">
+  <ds:schemaRefs>
+    <ds:schemaRef ds:uri="http://schemas.openxmlformats.org/officeDocument/2006/relationships"/>
+    <ds:schemaRef ds:uri="http://customooxmlschemas.google.com/"/>
+  </ds:schemaRefs>
+</ds:datastoreItem>
 </file>
</xml_diff>